<commit_message>
Just added the bullet points to the Portuguese script
</commit_message>
<xml_diff>
--- a/guião_primeiro_episódio.docx
+++ b/guião_primeiro_episódio.docx
@@ -772,20 +772,452 @@
         <w:lastRenderedPageBreak/>
         <w:t xml:space="preserve">de 2 de Setembro de 1969. Muito provavelmente, esse hiato explica-se pelas </w:t>
       </w:r>
-      <w:proofErr w:type="spellStart"/>
-      <w:r>
-        <w:rPr>
-          <w:lang w:val="pt-PT"/>
-        </w:rPr>
-        <w:t>pecularidades</w:t>
-      </w:r>
-      <w:proofErr w:type="spellEnd"/>
-      <w:r>
-        <w:rPr>
-          <w:lang w:val="pt-PT"/>
-        </w:rPr>
-        <w:t xml:space="preserve"> do mundo antes da internet, mesmo levando em linha de conta a diferença horária entre Tripoli e Nova Iorque que, poderia, ter deixado pelo menos uma pequena coluna na versão do mesmo dia.</w:t>
-      </w:r>
+      <w:r>
+        <w:rPr>
+          <w:lang w:val="pt-PT"/>
+        </w:rPr>
+        <w:t>peculiaridades</w:t>
+      </w:r>
+      <w:r>
+        <w:rPr>
+          <w:lang w:val="pt-PT"/>
+        </w:rPr>
+        <w:t xml:space="preserve"> do mundo antes da internet.</w:t>
+      </w:r>
+      <w:r>
+        <w:rPr>
+          <w:lang w:val="pt-PT"/>
+        </w:rPr>
+        <w:t xml:space="preserve"> O segundo artigo foi publicado no mesmo dia do falecimento de </w:t>
+      </w:r>
+      <w:proofErr w:type="spellStart"/>
+      <w:r>
+        <w:rPr>
+          <w:lang w:val="pt-PT"/>
+        </w:rPr>
+        <w:t>Qaddafi</w:t>
+      </w:r>
+      <w:proofErr w:type="spellEnd"/>
+      <w:r>
+        <w:rPr>
+          <w:lang w:val="pt-PT"/>
+        </w:rPr>
+        <w:t xml:space="preserve"> nas mãos de uma turba, 20 de Outubro de 2011.</w:t>
+      </w:r>
+    </w:p>
+    <w:p>
+      <w:pPr>
+        <w:rPr>
+          <w:lang w:val="pt-PT"/>
+        </w:rPr>
+      </w:pPr>
+      <w:r>
+        <w:rPr>
+          <w:lang w:val="pt-PT"/>
+        </w:rPr>
+        <w:t>A notícia de 1969 não inclui o nome dos autores da notícia, ao passo que a notícia de 2011 tem o nome dos três autores. Provavelmente, trata-se de outra diferença causada pelo advento da internet. Por exemplo, há mais espaço para incluir mais informação.</w:t>
+      </w:r>
+    </w:p>
+    <w:p>
+      <w:pPr>
+        <w:rPr>
+          <w:lang w:val="pt-PT"/>
+        </w:rPr>
+      </w:pPr>
+      <w:r>
+        <w:rPr>
+          <w:lang w:val="pt-PT"/>
+        </w:rPr>
+        <w:t xml:space="preserve">O tom de cada notícia foi um aspecto da análise feita por mim e pelo </w:t>
+      </w:r>
+      <w:proofErr w:type="spellStart"/>
+      <w:r>
+        <w:rPr>
+          <w:lang w:val="pt-PT"/>
+        </w:rPr>
+        <w:t>Mehmet</w:t>
+      </w:r>
+      <w:proofErr w:type="spellEnd"/>
+      <w:r>
+        <w:rPr>
+          <w:lang w:val="pt-PT"/>
+        </w:rPr>
+        <w:t xml:space="preserve">. À primeira vista, </w:t>
+      </w:r>
+      <w:r>
+        <w:rPr>
+          <w:lang w:val="pt-PT"/>
+        </w:rPr>
+        <w:t>algumas passagens d</w:t>
+      </w:r>
+      <w:r>
+        <w:rPr>
+          <w:lang w:val="pt-PT"/>
+        </w:rPr>
+        <w:t>a notícia de 1969</w:t>
+      </w:r>
+      <w:r>
+        <w:rPr>
+          <w:lang w:val="pt-PT"/>
+        </w:rPr>
+        <w:t xml:space="preserve"> são um tanto ou pouco condescendentes. Por exemplo, o artigo afirma (a tradução é minha): “Observadores acreditam que os novos líderes poderão ter dificuldade em encontrar maneira de acusar a monarquia. O Rei </w:t>
+      </w:r>
+      <w:proofErr w:type="spellStart"/>
+      <w:r>
+        <w:rPr>
+          <w:lang w:val="pt-PT"/>
+        </w:rPr>
+        <w:t>Idris</w:t>
+      </w:r>
+      <w:proofErr w:type="spellEnd"/>
+      <w:r>
+        <w:rPr>
+          <w:lang w:val="pt-PT"/>
+        </w:rPr>
+        <w:t xml:space="preserve"> outros membros da família real têm vivido de modo relativamente modesto e são conhecidos por ter evitado corrupção.” Na primeira frase, os jornalistas claramente apoiam-se em comentários genéricos de observadores anónimos para julgar se é possível julgar a família real. Na segunda frase, afirmam algo que contradiz as impressões de observadores contemporâneos, documentadas, por exemplo, no artigo da </w:t>
+      </w:r>
+      <w:proofErr w:type="spellStart"/>
+      <w:r>
+        <w:rPr>
+          <w:lang w:val="pt-PT"/>
+        </w:rPr>
+        <w:t>Wikipedia</w:t>
+      </w:r>
+      <w:proofErr w:type="spellEnd"/>
+      <w:r>
+        <w:rPr>
+          <w:lang w:val="pt-PT"/>
+        </w:rPr>
+        <w:t xml:space="preserve"> sobre o Rei </w:t>
+      </w:r>
+      <w:proofErr w:type="spellStart"/>
+      <w:r>
+        <w:rPr>
+          <w:lang w:val="pt-PT"/>
+        </w:rPr>
+        <w:t>Idris</w:t>
+      </w:r>
+      <w:proofErr w:type="spellEnd"/>
+      <w:r>
+        <w:rPr>
+          <w:lang w:val="pt-PT"/>
+        </w:rPr>
+        <w:t>, sobre a rede de favores e corrupção generalizada protagonizada pela família real.</w:t>
+      </w:r>
+    </w:p>
+    <w:p>
+      <w:pPr>
+        <w:rPr>
+          <w:lang w:val="pt-PT"/>
+        </w:rPr>
+      </w:pPr>
+      <w:r>
+        <w:rPr>
+          <w:lang w:val="pt-PT"/>
+        </w:rPr>
+        <w:t xml:space="preserve">No caso da notícia de 2011, grassa o sensacionalismo. As últimas palavras de </w:t>
+      </w:r>
+      <w:proofErr w:type="spellStart"/>
+      <w:r>
+        <w:rPr>
+          <w:lang w:val="pt-PT"/>
+        </w:rPr>
+        <w:t>Qaddafi</w:t>
+      </w:r>
+      <w:proofErr w:type="spellEnd"/>
+      <w:r>
+        <w:rPr>
+          <w:lang w:val="pt-PT"/>
+        </w:rPr>
+        <w:t xml:space="preserve"> são discutidas pelo menos 2 vezes. Este facto também ilustra a constante repetição de</w:t>
+      </w:r>
+      <w:r>
+        <w:rPr>
+          <w:lang w:val="pt-PT"/>
+        </w:rPr>
+        <w:t xml:space="preserve"> informações ao longo do texto: </w:t>
+      </w:r>
+      <w:r>
+        <w:rPr>
+          <w:lang w:val="pt-PT"/>
+        </w:rPr>
+        <w:t>duas referências sem informação adicional</w:t>
+      </w:r>
+      <w:r>
+        <w:rPr>
+          <w:lang w:val="pt-PT"/>
+        </w:rPr>
+        <w:t xml:space="preserve"> ao futuro de </w:t>
+      </w:r>
+      <w:proofErr w:type="spellStart"/>
+      <w:r>
+        <w:rPr>
+          <w:lang w:val="pt-PT"/>
+        </w:rPr>
+        <w:t>Assad</w:t>
+      </w:r>
+      <w:proofErr w:type="spellEnd"/>
+      <w:r>
+        <w:rPr>
+          <w:lang w:val="pt-PT"/>
+        </w:rPr>
+        <w:t xml:space="preserve"> na Síria;</w:t>
+      </w:r>
+      <w:r>
+        <w:rPr>
+          <w:lang w:val="pt-PT"/>
+        </w:rPr>
+        <w:t xml:space="preserve"> repetidas referências a testemunhos e opiniões sobre a possível causa de morte</w:t>
+      </w:r>
+      <w:r>
+        <w:rPr>
+          <w:lang w:val="pt-PT"/>
+        </w:rPr>
+        <w:t xml:space="preserve">, incluindo a opinião baseada em vídeos e fotografias de um médico radicado em Nova Iorque. O artigo também é marcado pelas chamadas </w:t>
+      </w:r>
+      <w:proofErr w:type="spellStart"/>
+      <w:r>
+        <w:rPr>
+          <w:i/>
+          <w:lang w:val="pt-PT"/>
+        </w:rPr>
+        <w:t>buzzwords</w:t>
+      </w:r>
+      <w:proofErr w:type="spellEnd"/>
+      <w:r>
+        <w:rPr>
+          <w:lang w:val="pt-PT"/>
+        </w:rPr>
+        <w:t xml:space="preserve"> da internet, como “</w:t>
+      </w:r>
+      <w:proofErr w:type="spellStart"/>
+      <w:r>
+        <w:rPr>
+          <w:lang w:val="pt-PT"/>
+        </w:rPr>
+        <w:t>viral</w:t>
+      </w:r>
+      <w:proofErr w:type="spellEnd"/>
+      <w:r>
+        <w:rPr>
+          <w:lang w:val="pt-PT"/>
+        </w:rPr>
+        <w:t>” ou “</w:t>
+      </w:r>
+      <w:proofErr w:type="spellStart"/>
+      <w:r>
+        <w:rPr>
+          <w:lang w:val="pt-PT"/>
+        </w:rPr>
+        <w:t>twittoesfera</w:t>
+      </w:r>
+      <w:proofErr w:type="spellEnd"/>
+      <w:r>
+        <w:rPr>
+          <w:lang w:val="pt-PT"/>
+        </w:rPr>
+        <w:t>”.</w:t>
+      </w:r>
+    </w:p>
+    <w:p>
+      <w:pPr>
+        <w:rPr>
+          <w:lang w:val="pt-PT"/>
+        </w:rPr>
+      </w:pPr>
+      <w:r>
+        <w:rPr>
+          <w:lang w:val="pt-PT"/>
+        </w:rPr>
+        <w:t>Também nos socorremos da estatística para analisarmos o tom das notícias de uma maneira tão quantitativa quanto o possível. Sem contar com os títulos e os subtítulos, os artigos de 1969 e 2011, respectivamente, contêm 881 e 1474 palavras. O tamanho absoluto das notícias provavelmente, uma vez mais, reflecte a queda do custo de cada palavra provocada pela internet. À primeira vista, o</w:t>
+      </w:r>
+      <w:r>
+        <w:rPr>
+          <w:lang w:val="pt-PT"/>
+        </w:rPr>
+        <w:t xml:space="preserve"> artigo de 1969 parece discutir mais a geopolítica do mundo árabe do que o artigo de 2011. De facto, cerca de 49% das palavras em 1969 foram para uma descrição de factos básicos da geopolítica local, ao passo que somente 20% das palavras do artigo de 2011 se dedicam a esse tópico. Também à primeira vista, o artigo de 2011 parece usar muito mais discurso directo e indirecto do que o artigo de 1969. De facto, o artigo de 1969 não contém sequer discurso directo, e o discurso indirecto </w:t>
+      </w:r>
+      <w:r>
+        <w:rPr>
+          <w:lang w:val="pt-PT"/>
+        </w:rPr>
+        <w:t xml:space="preserve">consome cerca de 20% das palavras do artigo. Em 2011, </w:t>
+      </w:r>
+      <w:proofErr w:type="gramStart"/>
+      <w:r>
+        <w:rPr>
+          <w:lang w:val="pt-PT"/>
+        </w:rPr>
+        <w:t>os discursos directo</w:t>
+      </w:r>
+      <w:proofErr w:type="gramEnd"/>
+      <w:r>
+        <w:rPr>
+          <w:lang w:val="pt-PT"/>
+        </w:rPr>
+        <w:t xml:space="preserve"> e indirecto reclamam mais de 50% das palavras. Por fim, usámos um pacote do software </w:t>
+      </w:r>
+      <w:proofErr w:type="spellStart"/>
+      <w:r>
+        <w:rPr>
+          <w:lang w:val="pt-PT"/>
+        </w:rPr>
+        <w:t>Python</w:t>
+      </w:r>
+      <w:proofErr w:type="spellEnd"/>
+      <w:r>
+        <w:rPr>
+          <w:lang w:val="pt-PT"/>
+        </w:rPr>
+        <w:t xml:space="preserve"> para analisar o tom genérico dos textos de acordo com o tom de cada palavra, a maneira como são combinadas umas com as outras e com a pontuação do texto. No global, os dois textos são neutros. Todavia, o texto de 2011 tem mais evidência de tons negativos e tons positivos no texto. No global, estes resultados podem, possivelmente, ser explicados pela fama e o magnetismo de </w:t>
+      </w:r>
+      <w:proofErr w:type="spellStart"/>
+      <w:r>
+        <w:rPr>
+          <w:lang w:val="pt-PT"/>
+        </w:rPr>
+        <w:t>Qaddafi</w:t>
+      </w:r>
+      <w:proofErr w:type="spellEnd"/>
+      <w:r>
+        <w:rPr>
+          <w:lang w:val="pt-PT"/>
+        </w:rPr>
+        <w:t xml:space="preserve">, que colocou a Líbia no mapa geopolítico mundial e que tanto ódio gerou nos EUA. Ao passo que em 1969, a Líbia era mais um estado no cruzamento do Médio Oriente e de África, em 2011 era o país de </w:t>
+      </w:r>
+      <w:proofErr w:type="spellStart"/>
+      <w:r>
+        <w:rPr>
+          <w:lang w:val="pt-PT"/>
+        </w:rPr>
+        <w:t>Qaddafi</w:t>
+      </w:r>
+      <w:proofErr w:type="spellEnd"/>
+      <w:r>
+        <w:rPr>
+          <w:lang w:val="pt-PT"/>
+        </w:rPr>
+        <w:t xml:space="preserve">, um opositor ao Ocidente e apoiante de acções terroristas. </w:t>
+      </w:r>
+      <w:r>
+        <w:rPr>
+          <w:lang w:val="pt-PT"/>
+        </w:rPr>
+        <w:t xml:space="preserve">O facto de o golpe de 1969 ter sido absolutamente pacífico ao mesmo tempo que o queda de </w:t>
+      </w:r>
+      <w:proofErr w:type="spellStart"/>
+      <w:r>
+        <w:rPr>
+          <w:lang w:val="pt-PT"/>
+        </w:rPr>
+        <w:t>Qaddafi</w:t>
+      </w:r>
+      <w:proofErr w:type="spellEnd"/>
+      <w:r>
+        <w:rPr>
+          <w:lang w:val="pt-PT"/>
+        </w:rPr>
+        <w:t xml:space="preserve"> processou-se por uma guerra civil é o</w:t>
+      </w:r>
+      <w:r>
+        <w:rPr>
+          <w:lang w:val="pt-PT"/>
+        </w:rPr>
+        <w:t>utro facto</w:t>
+      </w:r>
+      <w:r>
+        <w:rPr>
+          <w:lang w:val="pt-PT"/>
+        </w:rPr>
+        <w:t>r com potencial</w:t>
+      </w:r>
+      <w:r>
+        <w:rPr>
+          <w:lang w:val="pt-PT"/>
+        </w:rPr>
+        <w:t xml:space="preserve"> </w:t>
+      </w:r>
+      <w:r>
+        <w:rPr>
+          <w:lang w:val="pt-PT"/>
+        </w:rPr>
+        <w:t xml:space="preserve">para explicar </w:t>
+      </w:r>
+      <w:r>
+        <w:rPr>
+          <w:lang w:val="pt-PT"/>
+        </w:rPr>
+        <w:t>diferença</w:t>
+      </w:r>
+      <w:r>
+        <w:rPr>
+          <w:lang w:val="pt-PT"/>
+        </w:rPr>
+        <w:t>s</w:t>
+      </w:r>
+      <w:r>
+        <w:rPr>
+          <w:lang w:val="pt-PT"/>
+        </w:rPr>
+        <w:t xml:space="preserve"> </w:t>
+      </w:r>
+      <w:r>
+        <w:rPr>
+          <w:lang w:val="pt-PT"/>
+        </w:rPr>
+        <w:t xml:space="preserve">entre os </w:t>
+      </w:r>
+      <w:r>
+        <w:rPr>
+          <w:lang w:val="pt-PT"/>
+        </w:rPr>
+        <w:t>tons das notícias</w:t>
+      </w:r>
+      <w:r>
+        <w:rPr>
+          <w:lang w:val="pt-PT"/>
+        </w:rPr>
+        <w:t xml:space="preserve">. Também como foi referido anteriormente, a internet baixou o custo da palavra e acelerou o mundo: um jornalista em 1969 tinha pelo menos um dia ou dois para escrever </w:t>
+      </w:r>
+      <w:r>
+        <w:rPr>
+          <w:lang w:val="pt-PT"/>
+        </w:rPr>
+        <w:lastRenderedPageBreak/>
+        <w:t>um artigo compacto, numa época que a verificação de muitos factos</w:t>
+      </w:r>
+      <w:r>
+        <w:rPr>
+          <w:lang w:val="pt-PT"/>
+        </w:rPr>
+        <w:t xml:space="preserve"> requeria </w:t>
+      </w:r>
+      <w:r>
+        <w:rPr>
+          <w:lang w:val="pt-PT"/>
+        </w:rPr>
+        <w:t>uma ida à biblioteca; em 2011, o jornalista tem de competir para ser o primeiro a cobrir todos os eventos, com muito conteúdo disponível online e com muito conteúdo produzido por uma miríade de actores.</w:t>
+      </w:r>
+      <w:r>
+        <w:rPr>
+          <w:lang w:val="pt-PT"/>
+        </w:rPr>
+        <w:t xml:space="preserve"> Uma vez mais, este podcast deseja por as cartas na mesa mais do que chegar a um veredicto: por isso, convidamos ao debate na caixa de comentários.</w:t>
+      </w:r>
+    </w:p>
+    <w:p>
+      <w:pPr>
+        <w:rPr>
+          <w:lang w:val="pt-PT"/>
+        </w:rPr>
+      </w:pPr>
+    </w:p>
+    <w:p>
+      <w:pPr>
+        <w:rPr>
+          <w:lang w:val="pt-PT"/>
+        </w:rPr>
+      </w:pPr>
     </w:p>
     <w:sectPr>
       <w:pgSz w:w="11906" w:h="16838"/>

</xml_diff>